<commit_message>
Quizes for chapter V1 and V2 (currently hidden)
</commit_message>
<xml_diff>
--- a/Theorie/V1 quiz.docx
+++ b/Theorie/V1 quiz.docx
@@ -4,11 +4,7 @@
   <w:body>
     <w:p>
       <w:pPr>
-        <w:pStyle w:val="ListParagraph"/>
-        <w:numPr>
-          <w:ilvl w:val="0"/>
-          <w:numId w:val="3"/>
-        </w:numPr>
+        <w:ind w:left="360"/>
       </w:pPr>
       <w:r>
         <w:t xml:space="preserve">Wat kan </w:t>
@@ -33,11 +29,7 @@
     </w:p>
     <w:p>
       <w:pPr>
-        <w:pStyle w:val="ListParagraph"/>
-        <w:numPr>
-          <w:ilvl w:val="0"/>
-          <w:numId w:val="4"/>
-        </w:numPr>
+        <w:ind w:left="360"/>
       </w:pPr>
       <w:r>
         <w:t>Een auto zelfstandig besturen</w:t>
@@ -45,11 +37,7 @@
     </w:p>
     <w:p>
       <w:pPr>
-        <w:pStyle w:val="ListParagraph"/>
-        <w:numPr>
-          <w:ilvl w:val="0"/>
-          <w:numId w:val="4"/>
-        </w:numPr>
+        <w:ind w:left="360"/>
       </w:pPr>
       <w:r>
         <w:t>Samenhang tussen data ontdekken</w:t>
@@ -57,11 +45,7 @@
     </w:p>
     <w:p>
       <w:pPr>
-        <w:pStyle w:val="ListParagraph"/>
-        <w:numPr>
-          <w:ilvl w:val="0"/>
-          <w:numId w:val="4"/>
-        </w:numPr>
+        <w:ind w:left="360"/>
       </w:pPr>
       <w:r>
         <w:rPr>
@@ -75,11 +59,7 @@
     </w:p>
     <w:p>
       <w:pPr>
-        <w:pStyle w:val="ListParagraph"/>
-        <w:numPr>
-          <w:ilvl w:val="0"/>
-          <w:numId w:val="4"/>
-        </w:numPr>
+        <w:ind w:left="360"/>
       </w:pPr>
       <w:r>
         <w:t>Processen optimaliseren</w:t>
@@ -88,47 +68,15 @@
     <w:p/>
     <w:p>
       <w:pPr>
-        <w:pStyle w:val="ListParagraph"/>
-        <w:numPr>
-          <w:ilvl w:val="0"/>
-          <w:numId w:val="3"/>
-        </w:numPr>
-      </w:pPr>
-      <w:r>
-        <w:t xml:space="preserve">Is </w:t>
-      </w:r>
-      <w:proofErr w:type="spellStart"/>
-      <w:r>
-        <w:t>deep</w:t>
-      </w:r>
-      <w:proofErr w:type="spellEnd"/>
-      <w:r>
-        <w:t xml:space="preserve"> </w:t>
-      </w:r>
-      <w:proofErr w:type="spellStart"/>
-      <w:r>
-        <w:t>learning</w:t>
-      </w:r>
-      <w:proofErr w:type="spellEnd"/>
-      <w:r>
-        <w:t xml:space="preserve"> een onderdeel van machine </w:t>
-      </w:r>
-      <w:proofErr w:type="spellStart"/>
-      <w:r>
-        <w:t>learning</w:t>
-      </w:r>
-      <w:proofErr w:type="spellEnd"/>
-      <w:r>
-        <w:t>?</w:t>
-      </w:r>
-    </w:p>
-    <w:p>
-      <w:pPr>
-        <w:pStyle w:val="ListParagraph"/>
-        <w:numPr>
-          <w:ilvl w:val="0"/>
-          <w:numId w:val="5"/>
-        </w:numPr>
+        <w:ind w:left="360"/>
+      </w:pPr>
+      <w:r>
+        <w:t>Is deep learning een onderdeel van machine learning?</w:t>
+      </w:r>
+    </w:p>
+    <w:p>
+      <w:pPr>
+        <w:ind w:left="360"/>
         <w:rPr>
           <w:highlight w:val="green"/>
         </w:rPr>
@@ -142,11 +90,7 @@
     </w:p>
     <w:p>
       <w:pPr>
-        <w:pStyle w:val="ListParagraph"/>
-        <w:numPr>
-          <w:ilvl w:val="0"/>
-          <w:numId w:val="5"/>
-        </w:numPr>
+        <w:ind w:left="360"/>
       </w:pPr>
       <w:r>
         <w:t>Nee</w:t>
@@ -155,47 +99,15 @@
     <w:p/>
     <w:p>
       <w:pPr>
-        <w:pStyle w:val="ListParagraph"/>
-        <w:numPr>
-          <w:ilvl w:val="0"/>
-          <w:numId w:val="3"/>
-        </w:numPr>
-      </w:pPr>
-      <w:r>
-        <w:t xml:space="preserve">Is een </w:t>
-      </w:r>
-      <w:proofErr w:type="spellStart"/>
-      <w:r>
-        <w:t>neural</w:t>
-      </w:r>
-      <w:proofErr w:type="spellEnd"/>
-      <w:r>
-        <w:t xml:space="preserve"> </w:t>
-      </w:r>
-      <w:proofErr w:type="spellStart"/>
-      <w:r>
-        <w:t>network</w:t>
-      </w:r>
-      <w:proofErr w:type="spellEnd"/>
-      <w:r>
-        <w:t xml:space="preserve"> een vorm van machine </w:t>
-      </w:r>
-      <w:proofErr w:type="spellStart"/>
-      <w:r>
-        <w:t>learning</w:t>
-      </w:r>
-      <w:proofErr w:type="spellEnd"/>
-      <w:r>
-        <w:t>?</w:t>
-      </w:r>
-    </w:p>
-    <w:p>
-      <w:pPr>
-        <w:pStyle w:val="ListParagraph"/>
-        <w:numPr>
-          <w:ilvl w:val="0"/>
-          <w:numId w:val="6"/>
-        </w:numPr>
+        <w:ind w:left="360"/>
+      </w:pPr>
+      <w:r>
+        <w:t>Is een neural network een vorm van machine learning?</w:t>
+      </w:r>
+    </w:p>
+    <w:p>
+      <w:pPr>
+        <w:ind w:left="360"/>
         <w:rPr>
           <w:highlight w:val="green"/>
         </w:rPr>
@@ -209,11 +121,7 @@
     </w:p>
     <w:p>
       <w:pPr>
-        <w:pStyle w:val="ListParagraph"/>
-        <w:numPr>
-          <w:ilvl w:val="0"/>
-          <w:numId w:val="6"/>
-        </w:numPr>
+        <w:ind w:left="360"/>
       </w:pPr>
       <w:r>
         <w:t>Nee</w:t>
@@ -222,11 +130,7 @@
     <w:p/>
     <w:p>
       <w:pPr>
-        <w:pStyle w:val="ListParagraph"/>
-        <w:numPr>
-          <w:ilvl w:val="0"/>
-          <w:numId w:val="3"/>
-        </w:numPr>
+        <w:ind w:left="360"/>
       </w:pPr>
       <w:r>
         <w:t xml:space="preserve">Welk probleem is </w:t>
@@ -243,11 +147,7 @@
     </w:p>
     <w:p>
       <w:pPr>
-        <w:pStyle w:val="ListParagraph"/>
-        <w:numPr>
-          <w:ilvl w:val="0"/>
-          <w:numId w:val="7"/>
-        </w:numPr>
+        <w:ind w:left="360"/>
       </w:pPr>
       <w:r>
         <w:t>Het analyseren van</w:t>
@@ -256,24 +156,18 @@
         <w:t xml:space="preserve"> beelden van</w:t>
       </w:r>
       <w:r>
-        <w:t xml:space="preserve"> </w:t>
-      </w:r>
-      <w:proofErr w:type="spellStart"/>
-      <w:r>
-        <w:t>beveiliginscamera’s</w:t>
-      </w:r>
-      <w:proofErr w:type="spellEnd"/>
-      <w:r>
-        <w:t xml:space="preserve"> om gevaarlijke situaties te ontdekken</w:t>
-      </w:r>
-    </w:p>
-    <w:p>
-      <w:pPr>
-        <w:pStyle w:val="ListParagraph"/>
-        <w:numPr>
-          <w:ilvl w:val="0"/>
-          <w:numId w:val="7"/>
-        </w:numPr>
+        <w:t xml:space="preserve"> beveiligin</w:t>
+      </w:r>
+      <w:r>
+        <w:t>g</w:t>
+      </w:r>
+      <w:r>
+        <w:t>scamera’s om gevaarlijke situaties te ontdekken</w:t>
+      </w:r>
+    </w:p>
+    <w:p>
+      <w:pPr>
+        <w:ind w:left="360"/>
       </w:pPr>
       <w:r>
         <w:t>Het voorspellen van toekomstige waardes aan de hand van bekende data</w:t>
@@ -281,11 +175,7 @@
     </w:p>
     <w:p>
       <w:pPr>
-        <w:pStyle w:val="ListParagraph"/>
-        <w:numPr>
-          <w:ilvl w:val="0"/>
-          <w:numId w:val="7"/>
-        </w:numPr>
+        <w:ind w:left="360"/>
       </w:pPr>
       <w:r>
         <w:t>Het zo efficiënt mogelijk toepassen van compressie</w:t>
@@ -293,11 +183,7 @@
     </w:p>
     <w:p>
       <w:pPr>
-        <w:pStyle w:val="ListParagraph"/>
-        <w:numPr>
-          <w:ilvl w:val="0"/>
-          <w:numId w:val="7"/>
-        </w:numPr>
+        <w:ind w:left="360"/>
       </w:pPr>
       <w:r>
         <w:rPr>
@@ -312,11 +198,7 @@
     <w:p/>
     <w:p>
       <w:pPr>
-        <w:pStyle w:val="ListParagraph"/>
-        <w:numPr>
-          <w:ilvl w:val="0"/>
-          <w:numId w:val="3"/>
-        </w:numPr>
+        <w:ind w:left="360"/>
       </w:pPr>
       <w:r>
         <w:t>Wat is de beste omschrijving van een dataset?</w:t>
@@ -324,11 +206,7 @@
     </w:p>
     <w:p>
       <w:pPr>
-        <w:pStyle w:val="ListParagraph"/>
-        <w:numPr>
-          <w:ilvl w:val="0"/>
-          <w:numId w:val="8"/>
-        </w:numPr>
+        <w:ind w:left="360"/>
       </w:pPr>
       <w:r>
         <w:rPr>
@@ -342,11 +220,7 @@
     </w:p>
     <w:p>
       <w:pPr>
-        <w:pStyle w:val="ListParagraph"/>
-        <w:numPr>
-          <w:ilvl w:val="0"/>
-          <w:numId w:val="8"/>
-        </w:numPr>
+        <w:ind w:left="360"/>
       </w:pPr>
       <w:r>
         <w:t>Een overzicht van belangrijke kenmerken</w:t>
@@ -354,11 +228,7 @@
     </w:p>
     <w:p>
       <w:pPr>
-        <w:pStyle w:val="ListParagraph"/>
-        <w:numPr>
-          <w:ilvl w:val="0"/>
-          <w:numId w:val="8"/>
-        </w:numPr>
+        <w:ind w:left="360"/>
       </w:pPr>
       <w:r>
         <w:t xml:space="preserve">Een reeks getallen </w:t>
@@ -366,11 +236,7 @@
     </w:p>
     <w:p>
       <w:pPr>
-        <w:pStyle w:val="ListParagraph"/>
-        <w:numPr>
-          <w:ilvl w:val="0"/>
-          <w:numId w:val="8"/>
-        </w:numPr>
+        <w:ind w:left="360"/>
       </w:pPr>
       <w:r>
         <w:t>Een verzameling van bestanden</w:t>
@@ -379,11 +245,7 @@
     <w:p/>
     <w:p>
       <w:pPr>
-        <w:pStyle w:val="ListParagraph"/>
-        <w:numPr>
-          <w:ilvl w:val="0"/>
-          <w:numId w:val="3"/>
-        </w:numPr>
+        <w:ind w:left="360"/>
       </w:pPr>
       <w:r>
         <w:t xml:space="preserve">Welke rechte lijn kun je opstellen met de volgende gegevens: </w:t>
@@ -418,40 +280,72 @@
       </w:r>
       <w:proofErr w:type="spellEnd"/>
       <w:r>
-        <w:t xml:space="preserve"> = 100?</w:t>
-      </w:r>
-    </w:p>
-    <w:p>
-      <w:pPr>
-        <w:pStyle w:val="ListParagraph"/>
-        <w:numPr>
-          <w:ilvl w:val="0"/>
-          <w:numId w:val="9"/>
-        </w:numPr>
-      </w:pPr>
-      <w:r>
-        <w:t>Y = 10^5 + 100</w:t>
-      </w:r>
-    </w:p>
-    <w:p>
-      <w:pPr>
-        <w:pStyle w:val="ListParagraph"/>
-        <w:numPr>
-          <w:ilvl w:val="0"/>
-          <w:numId w:val="9"/>
-        </w:numPr>
-      </w:pPr>
-      <w:r>
+        <w:t xml:space="preserve"> = 100</w:t>
+      </w:r>
+      <w:r>
+        <w:t xml:space="preserve"> </w:t>
+      </w:r>
+      <w:r>
+        <w:t>met</w:t>
+      </w:r>
+      <w:r>
+        <w:t xml:space="preserve"> </w:t>
+      </w:r>
+      <w:proofErr w:type="spellStart"/>
+      <w:r>
+        <w:t>size</w:t>
+      </w:r>
+      <w:proofErr w:type="spellEnd"/>
+      <w:r>
+        <w:t xml:space="preserve"> </w:t>
+      </w:r>
+      <w:r>
+        <w:t>als</w:t>
+      </w:r>
+      <w:r>
+        <w:t xml:space="preserve"> onafhankelijke variabele</w:t>
+      </w:r>
+      <w:r>
+        <w:t>?</w:t>
+      </w:r>
+    </w:p>
+    <w:p>
+      <w:pPr>
+        <w:ind w:left="360"/>
+      </w:pPr>
+      <w:r>
+        <w:t xml:space="preserve">Y = </w:t>
+      </w:r>
+      <w:r>
+        <w:t>1*</w:t>
+      </w:r>
+      <w:r>
+        <w:t>10^5 + 100</w:t>
+      </w:r>
+    </w:p>
+    <w:p>
+      <w:pPr>
+        <w:ind w:left="360"/>
+      </w:pPr>
+      <w:r>
+        <w:lastRenderedPageBreak/>
         <w:t>Y = 10^5x + 100x</w:t>
       </w:r>
     </w:p>
     <w:p>
       <w:pPr>
-        <w:pStyle w:val="ListParagraph"/>
-        <w:numPr>
-          <w:ilvl w:val="0"/>
-          <w:numId w:val="9"/>
-        </w:numPr>
+        <w:ind w:left="360"/>
+      </w:pPr>
+      <w:r>
+        <w:t>Y</w:t>
+      </w:r>
+      <w:r>
+        <w:t xml:space="preserve"> = 10^5x + 100</w:t>
+      </w:r>
+    </w:p>
+    <w:p>
+      <w:pPr>
+        <w:ind w:left="360"/>
       </w:pPr>
       <w:r>
         <w:rPr>
@@ -460,20 +354,15 @@
         <w:t>Y</w:t>
       </w:r>
       <w:r>
-        <w:t xml:space="preserve"> = 10^5x + 100</w:t>
-      </w:r>
-    </w:p>
-    <w:p>
-      <w:pPr>
-        <w:pStyle w:val="ListParagraph"/>
-        <w:numPr>
-          <w:ilvl w:val="0"/>
-          <w:numId w:val="9"/>
-        </w:numPr>
-      </w:pPr>
-      <w:r>
-        <w:t>Y = 100x + 1*10^5</w:t>
-      </w:r>
+        <w:t xml:space="preserve"> = 100x + 1*10^5</w:t>
+      </w:r>
+    </w:p>
+    <w:p>
+      <w:pPr>
+        <w:ind w:left="360"/>
+      </w:pPr>
+    </w:p>
+    <w:p>
       <w:bookmarkStart w:id="0" w:name="_GoBack"/>
       <w:bookmarkEnd w:id="0"/>
     </w:p>
@@ -1288,6 +1177,119 @@
       <w:pPr>
         <w:ind w:left="6840" w:hanging="180"/>
       </w:pPr>
+    </w:lvl>
+  </w:abstractNum>
+  <w:abstractNum w:abstractNumId="9" w15:restartNumberingAfterBreak="0">
+    <w:nsid w:val="75C01194"/>
+    <w:multiLevelType w:val="hybridMultilevel"/>
+    <w:tmpl w:val="2A30E776"/>
+    <w:lvl w:ilvl="0" w:tplc="04090001">
+      <w:start w:val="1"/>
+      <w:numFmt w:val="bullet"/>
+      <w:lvlText w:val=""/>
+      <w:lvlJc w:val="left"/>
+      <w:pPr>
+        <w:ind w:left="720" w:hanging="360"/>
+      </w:pPr>
+      <w:rPr>
+        <w:rFonts w:ascii="Symbol" w:hAnsi="Symbol" w:hint="default"/>
+      </w:rPr>
+    </w:lvl>
+    <w:lvl w:ilvl="1" w:tplc="04090003" w:tentative="1">
+      <w:start w:val="1"/>
+      <w:numFmt w:val="bullet"/>
+      <w:lvlText w:val="o"/>
+      <w:lvlJc w:val="left"/>
+      <w:pPr>
+        <w:ind w:left="1440" w:hanging="360"/>
+      </w:pPr>
+      <w:rPr>
+        <w:rFonts w:ascii="Courier New" w:hAnsi="Courier New" w:cs="Courier New" w:hint="default"/>
+      </w:rPr>
+    </w:lvl>
+    <w:lvl w:ilvl="2" w:tplc="04090005" w:tentative="1">
+      <w:start w:val="1"/>
+      <w:numFmt w:val="bullet"/>
+      <w:lvlText w:val=""/>
+      <w:lvlJc w:val="left"/>
+      <w:pPr>
+        <w:ind w:left="2160" w:hanging="360"/>
+      </w:pPr>
+      <w:rPr>
+        <w:rFonts w:ascii="Wingdings" w:hAnsi="Wingdings" w:hint="default"/>
+      </w:rPr>
+    </w:lvl>
+    <w:lvl w:ilvl="3" w:tplc="04090001" w:tentative="1">
+      <w:start w:val="1"/>
+      <w:numFmt w:val="bullet"/>
+      <w:lvlText w:val=""/>
+      <w:lvlJc w:val="left"/>
+      <w:pPr>
+        <w:ind w:left="2880" w:hanging="360"/>
+      </w:pPr>
+      <w:rPr>
+        <w:rFonts w:ascii="Symbol" w:hAnsi="Symbol" w:hint="default"/>
+      </w:rPr>
+    </w:lvl>
+    <w:lvl w:ilvl="4" w:tplc="04090003" w:tentative="1">
+      <w:start w:val="1"/>
+      <w:numFmt w:val="bullet"/>
+      <w:lvlText w:val="o"/>
+      <w:lvlJc w:val="left"/>
+      <w:pPr>
+        <w:ind w:left="3600" w:hanging="360"/>
+      </w:pPr>
+      <w:rPr>
+        <w:rFonts w:ascii="Courier New" w:hAnsi="Courier New" w:cs="Courier New" w:hint="default"/>
+      </w:rPr>
+    </w:lvl>
+    <w:lvl w:ilvl="5" w:tplc="04090005" w:tentative="1">
+      <w:start w:val="1"/>
+      <w:numFmt w:val="bullet"/>
+      <w:lvlText w:val=""/>
+      <w:lvlJc w:val="left"/>
+      <w:pPr>
+        <w:ind w:left="4320" w:hanging="360"/>
+      </w:pPr>
+      <w:rPr>
+        <w:rFonts w:ascii="Wingdings" w:hAnsi="Wingdings" w:hint="default"/>
+      </w:rPr>
+    </w:lvl>
+    <w:lvl w:ilvl="6" w:tplc="04090001" w:tentative="1">
+      <w:start w:val="1"/>
+      <w:numFmt w:val="bullet"/>
+      <w:lvlText w:val=""/>
+      <w:lvlJc w:val="left"/>
+      <w:pPr>
+        <w:ind w:left="5040" w:hanging="360"/>
+      </w:pPr>
+      <w:rPr>
+        <w:rFonts w:ascii="Symbol" w:hAnsi="Symbol" w:hint="default"/>
+      </w:rPr>
+    </w:lvl>
+    <w:lvl w:ilvl="7" w:tplc="04090003" w:tentative="1">
+      <w:start w:val="1"/>
+      <w:numFmt w:val="bullet"/>
+      <w:lvlText w:val="o"/>
+      <w:lvlJc w:val="left"/>
+      <w:pPr>
+        <w:ind w:left="5760" w:hanging="360"/>
+      </w:pPr>
+      <w:rPr>
+        <w:rFonts w:ascii="Courier New" w:hAnsi="Courier New" w:cs="Courier New" w:hint="default"/>
+      </w:rPr>
+    </w:lvl>
+    <w:lvl w:ilvl="8" w:tplc="04090005" w:tentative="1">
+      <w:start w:val="1"/>
+      <w:numFmt w:val="bullet"/>
+      <w:lvlText w:val=""/>
+      <w:lvlJc w:val="left"/>
+      <w:pPr>
+        <w:ind w:left="6480" w:hanging="360"/>
+      </w:pPr>
+      <w:rPr>
+        <w:rFonts w:ascii="Wingdings" w:hAnsi="Wingdings" w:hint="default"/>
+      </w:rPr>
     </w:lvl>
   </w:abstractNum>
   <w:num w:numId="1">
@@ -1316,6 +1318,9 @@
   </w:num>
   <w:num w:numId="9">
     <w:abstractNumId w:val="0"/>
+  </w:num>
+  <w:num w:numId="10">
+    <w:abstractNumId w:val="9"/>
   </w:num>
 </w:numbering>
 </file>

</xml_diff>